<commit_message>
Fix the vision in the final report
</commit_message>
<xml_diff>
--- a/Project final documentation/3rd technical documentation.docx
+++ b/Project final documentation/3rd technical documentation.docx
@@ -784,6 +784,7 @@
       </w:r>
       <w:r>
         <w:rPr>
+          <w:noProof/>
           <w:lang w:val="en-US"/>
         </w:rPr>
         <w:t>1</w:t>
@@ -837,6 +838,7 @@
       </w:r>
       <w:r>
         <w:rPr>
+          <w:noProof/>
           <w:lang w:val="en-US"/>
         </w:rPr>
         <w:t>1</w:t>
@@ -890,6 +892,7 @@
       </w:r>
       <w:r>
         <w:rPr>
+          <w:noProof/>
           <w:lang w:val="en-US"/>
         </w:rPr>
         <w:t>1</w:t>
@@ -943,9 +946,10 @@
       </w:r>
       <w:r>
         <w:rPr>
-          <w:lang w:val="en-US"/>
-        </w:rPr>
-        <w:t>1</w:t>
+          <w:noProof/>
+          <w:lang w:val="en-US"/>
+        </w:rPr>
+        <w:t>2</w:t>
       </w:r>
       <w:r>
         <w:fldChar w:fldCharType="end"/>
@@ -998,9 +1002,10 @@
       </w:r>
       <w:r>
         <w:rPr>
-          <w:lang w:val="en-US"/>
-        </w:rPr>
-        <w:t>2</w:t>
+          <w:noProof/>
+          <w:lang w:val="en-US"/>
+        </w:rPr>
+        <w:t>3</w:t>
       </w:r>
       <w:r>
         <w:fldChar w:fldCharType="end"/>
@@ -1051,9 +1056,10 @@
       </w:r>
       <w:r>
         <w:rPr>
-          <w:lang w:val="en-US"/>
-        </w:rPr>
-        <w:t>2</w:t>
+          <w:noProof/>
+          <w:lang w:val="en-US"/>
+        </w:rPr>
+        <w:t>3</w:t>
       </w:r>
       <w:r>
         <w:fldChar w:fldCharType="end"/>
@@ -1104,9 +1110,10 @@
       </w:r>
       <w:r>
         <w:rPr>
-          <w:lang w:val="en-US"/>
-        </w:rPr>
-        <w:t>2</w:t>
+          <w:noProof/>
+          <w:lang w:val="en-US"/>
+        </w:rPr>
+        <w:t>3</w:t>
       </w:r>
       <w:r>
         <w:fldChar w:fldCharType="end"/>
@@ -1157,9 +1164,10 @@
       </w:r>
       <w:r>
         <w:rPr>
-          <w:lang w:val="en-US"/>
-        </w:rPr>
-        <w:t>2</w:t>
+          <w:noProof/>
+          <w:lang w:val="en-US"/>
+        </w:rPr>
+        <w:t>7</w:t>
       </w:r>
       <w:r>
         <w:fldChar w:fldCharType="end"/>
@@ -1201,9 +1209,12 @@
       </w:r>
       <w:r>
         <w:rPr>
-          <w:lang w:val="en-US"/>
-        </w:rPr>
-        <w:t>2</w:t>
+          <w:b/>
+          <w:bCs/>
+          <w:noProof/>
+          <w:lang w:val="en-US"/>
+        </w:rPr>
+        <w:t>Error! Bookmark not defined.</w:t>
       </w:r>
       <w:r>
         <w:fldChar w:fldCharType="end"/>
@@ -1254,9 +1265,10 @@
       </w:r>
       <w:r>
         <w:rPr>
-          <w:lang w:val="en-US"/>
-        </w:rPr>
-        <w:t>2</w:t>
+          <w:noProof/>
+          <w:lang w:val="en-US"/>
+        </w:rPr>
+        <w:t>15</w:t>
       </w:r>
       <w:r>
         <w:fldChar w:fldCharType="end"/>
@@ -1307,9 +1319,10 @@
       </w:r>
       <w:r>
         <w:rPr>
-          <w:lang w:val="en-US"/>
-        </w:rPr>
-        <w:t>2</w:t>
+          <w:noProof/>
+          <w:lang w:val="en-US"/>
+        </w:rPr>
+        <w:t>15</w:t>
       </w:r>
       <w:r>
         <w:fldChar w:fldCharType="end"/>
@@ -1360,9 +1373,10 @@
       </w:r>
       <w:r>
         <w:rPr>
-          <w:lang w:val="en-US"/>
-        </w:rPr>
-        <w:t>2</w:t>
+          <w:noProof/>
+          <w:lang w:val="en-US"/>
+        </w:rPr>
+        <w:t>15</w:t>
       </w:r>
       <w:r>
         <w:fldChar w:fldCharType="end"/>
@@ -1413,9 +1427,10 @@
       </w:r>
       <w:r>
         <w:rPr>
-          <w:lang w:val="en-US"/>
-        </w:rPr>
-        <w:t>2</w:t>
+          <w:noProof/>
+          <w:lang w:val="en-US"/>
+        </w:rPr>
+        <w:t>18</w:t>
       </w:r>
       <w:r>
         <w:fldChar w:fldCharType="end"/>
@@ -1468,9 +1483,10 @@
       </w:r>
       <w:r>
         <w:rPr>
-          <w:lang w:val="en-US"/>
-        </w:rPr>
-        <w:t>3</w:t>
+          <w:noProof/>
+          <w:lang w:val="en-US"/>
+        </w:rPr>
+        <w:t>18</w:t>
       </w:r>
       <w:r>
         <w:fldChar w:fldCharType="end"/>
@@ -1519,9 +1535,10 @@
       </w:r>
       <w:r>
         <w:rPr>
-          <w:lang w:val="en-US"/>
-        </w:rPr>
-        <w:t>3</w:t>
+          <w:noProof/>
+          <w:lang w:val="en-US"/>
+        </w:rPr>
+        <w:t>18</w:t>
       </w:r>
       <w:r>
         <w:fldChar w:fldCharType="end"/>
@@ -1571,9 +1588,10 @@
       </w:r>
       <w:r>
         <w:rPr>
-          <w:lang w:val="en-US"/>
-        </w:rPr>
-        <w:t>3</w:t>
+          <w:noProof/>
+          <w:lang w:val="en-US"/>
+        </w:rPr>
+        <w:t>18</w:t>
       </w:r>
       <w:r>
         <w:fldChar w:fldCharType="end"/>
@@ -1622,9 +1640,10 @@
       </w:r>
       <w:r>
         <w:rPr>
-          <w:lang w:val="en-US"/>
-        </w:rPr>
-        <w:t>3</w:t>
+          <w:noProof/>
+          <w:lang w:val="en-US"/>
+        </w:rPr>
+        <w:t>19</w:t>
       </w:r>
       <w:r>
         <w:fldChar w:fldCharType="end"/>
@@ -1673,9 +1692,10 @@
       </w:r>
       <w:r>
         <w:rPr>
-          <w:lang w:val="en-US"/>
-        </w:rPr>
-        <w:t>4</w:t>
+          <w:noProof/>
+          <w:lang w:val="en-US"/>
+        </w:rPr>
+        <w:t>19</w:t>
       </w:r>
       <w:r>
         <w:fldChar w:fldCharType="end"/>
@@ -1724,9 +1744,10 @@
       </w:r>
       <w:r>
         <w:rPr>
-          <w:lang w:val="en-US"/>
-        </w:rPr>
-        <w:t>4</w:t>
+          <w:noProof/>
+          <w:lang w:val="en-US"/>
+        </w:rPr>
+        <w:t>19</w:t>
       </w:r>
       <w:r>
         <w:fldChar w:fldCharType="end"/>
@@ -1775,9 +1796,10 @@
       </w:r>
       <w:r>
         <w:rPr>
-          <w:lang w:val="en-US"/>
-        </w:rPr>
-        <w:t>4</w:t>
+          <w:noProof/>
+          <w:lang w:val="en-US"/>
+        </w:rPr>
+        <w:t>19</w:t>
       </w:r>
       <w:r>
         <w:fldChar w:fldCharType="end"/>
@@ -1828,9 +1850,10 @@
       </w:r>
       <w:r>
         <w:rPr>
-          <w:lang w:val="en-US"/>
-        </w:rPr>
-        <w:t>4</w:t>
+          <w:noProof/>
+          <w:lang w:val="en-US"/>
+        </w:rPr>
+        <w:t>20</w:t>
       </w:r>
       <w:r>
         <w:fldChar w:fldCharType="end"/>
@@ -1881,9 +1904,10 @@
       </w:r>
       <w:r>
         <w:rPr>
-          <w:lang w:val="en-US"/>
-        </w:rPr>
-        <w:t>4</w:t>
+          <w:noProof/>
+          <w:lang w:val="en-US"/>
+        </w:rPr>
+        <w:t>20</w:t>
       </w:r>
       <w:r>
         <w:fldChar w:fldCharType="end"/>
@@ -1934,9 +1958,10 @@
       </w:r>
       <w:r>
         <w:rPr>
-          <w:lang w:val="en-US"/>
-        </w:rPr>
-        <w:t>5</w:t>
+          <w:noProof/>
+          <w:lang w:val="en-US"/>
+        </w:rPr>
+        <w:t>21</w:t>
       </w:r>
       <w:r>
         <w:fldChar w:fldCharType="end"/>
@@ -1987,9 +2012,10 @@
       </w:r>
       <w:r>
         <w:rPr>
-          <w:lang w:val="en-US"/>
-        </w:rPr>
-        <w:t>5</w:t>
+          <w:noProof/>
+          <w:lang w:val="en-US"/>
+        </w:rPr>
+        <w:t>22</w:t>
       </w:r>
       <w:r>
         <w:fldChar w:fldCharType="end"/>
@@ -2032,9 +2058,10 @@
       </w:r>
       <w:r>
         <w:rPr>
-          <w:lang w:val="en-US"/>
-        </w:rPr>
-        <w:t>6</w:t>
+          <w:noProof/>
+          <w:lang w:val="en-US"/>
+        </w:rPr>
+        <w:t>23</w:t>
       </w:r>
       <w:r>
         <w:fldChar w:fldCharType="end"/>
@@ -2077,9 +2104,10 @@
       </w:r>
       <w:r>
         <w:rPr>
-          <w:lang w:val="en-US"/>
-        </w:rPr>
-        <w:t>7</w:t>
+          <w:noProof/>
+          <w:lang w:val="en-US"/>
+        </w:rPr>
+        <w:t>23</w:t>
       </w:r>
       <w:r>
         <w:fldChar w:fldCharType="end"/>
@@ -2734,14 +2762,68 @@
           <w:bCs/>
         </w:rPr>
       </w:pPr>
+      <w:r>
+        <w:rPr>
+          <w:b/>
+          <w:bCs/>
+        </w:rPr>
+        <w:tab/>
+      </w:r>
     </w:p>
     <w:p>
       <w:pPr>
         <w:pStyle w:val="Text-laufAbstze"/>
         <w:ind w:left="707" w:firstLine="0"/>
-      </w:pPr>
-      <w:r>
-        <w:t>Our product helps developers and security teams find costly security problems quickly by showing real-time, organized reports from automated scans built into and fetched from the GitLab pipeline.</w:t>
+        <w:rPr>
+          <w:b/>
+          <w:bCs/>
+        </w:rPr>
+      </w:pPr>
+      <w:r>
+        <w:rPr>
+          <w:b/>
+          <w:bCs/>
+        </w:rPr>
+        <w:tab/>
+        <w:t>Motto: „</w:t>
+      </w:r>
+      <w:r>
+        <w:t>Catch risks early, before they compromise your security or wallet</w:t>
+      </w:r>
+      <w:r>
+        <w:rPr>
+          <w:b/>
+          <w:bCs/>
+        </w:rPr>
+        <w:t>“</w:t>
+      </w:r>
+    </w:p>
+    <w:p>
+      <w:pPr>
+        <w:pStyle w:val="Text-laufAbstze"/>
+        <w:rPr>
+          <w:b/>
+          <w:bCs/>
+        </w:rPr>
+      </w:pPr>
+    </w:p>
+    <w:p>
+      <w:pPr>
+        <w:pStyle w:val="Text-laufAbstze"/>
+        <w:ind w:left="707" w:firstLine="0"/>
+      </w:pPr>
+      <w:r>
+        <w:rPr>
+          <w:b/>
+          <w:bCs/>
+        </w:rPr>
+        <w:t>Vision:</w:t>
+      </w:r>
+      <w:r>
+        <w:t xml:space="preserve"> </w:t>
+      </w:r>
+      <w:r>
+        <w:t>"Our product helps developers and security teams find costly security problems quickly by showing real-time, organized reports from automated scans built into and fetched from the GitLab pipeline."</w:t>
       </w:r>
     </w:p>
     <w:p>
@@ -3005,6 +3087,7 @@
         <w:rPr>
           <w:rFonts w:ascii="Arial" w:hAnsi="Arial"/>
         </w:rPr>
+        <w:lastRenderedPageBreak/>
         <w:tab/>
         <w:t>Married</w:t>
       </w:r>
@@ -3040,7 +3123,6 @@
         <w:rPr>
           <w:rFonts w:ascii="Arial" w:hAnsi="Arial"/>
         </w:rPr>
-        <w:lastRenderedPageBreak/>
         <w:t>My Typical Day:</w:t>
       </w:r>
     </w:p>
@@ -3566,6 +3648,7 @@
         <w:rPr>
           <w:rFonts w:ascii="Arial" w:hAnsi="Arial"/>
         </w:rPr>
+        <w:lastRenderedPageBreak/>
         <w:t>Using tools to analyze vulnerabilities, .html and .json reports.</w:t>
       </w:r>
     </w:p>
@@ -3592,7 +3675,6 @@
         <w:rPr>
           <w:rFonts w:ascii="Arial" w:hAnsi="Arial"/>
         </w:rPr>
-        <w:lastRenderedPageBreak/>
         <w:t>My goals are:</w:t>
       </w:r>
     </w:p>
@@ -4027,6 +4109,7 @@
         <w:rPr>
           <w:rFonts w:ascii="Arial" w:hAnsi="Arial"/>
         </w:rPr>
+        <w:lastRenderedPageBreak/>
         <w:tab/>
         <w:t>Living and working in Aschaffenburg</w:t>
       </w:r>
@@ -4062,7 +4145,6 @@
         <w:rPr>
           <w:rFonts w:ascii="Arial" w:hAnsi="Arial"/>
         </w:rPr>
-        <w:lastRenderedPageBreak/>
         <w:t>Managing and maintaining CI/CD pipelines for projects.</w:t>
       </w:r>
     </w:p>
@@ -4394,6 +4476,7 @@
         <w:rPr>
           <w:rFonts w:ascii="Arial" w:hAnsi="Arial"/>
         </w:rPr>
+        <w:lastRenderedPageBreak/>
         <w:t>Clear feedback on security scan statuses within the pipeline process.</w:t>
       </w:r>
     </w:p>
@@ -4424,7 +4507,6 @@
         <w:rPr>
           <w:rFonts w:ascii="Arial" w:hAnsi="Arial"/>
         </w:rPr>
-        <w:lastRenderedPageBreak/>
         <w:t>I do and say this:</w:t>
       </w:r>
     </w:p>
@@ -4738,6 +4820,7 @@
           <w:bCs/>
           <w:color w:val="0D0D0D" w:themeColor="text1" w:themeTint="F2"/>
         </w:rPr>
+        <w:lastRenderedPageBreak/>
         <w:t>Accepted:</w:t>
       </w:r>
       <w:r>
@@ -4767,14 +4850,7 @@
         <w:rPr>
           <w:color w:val="0D0D0D" w:themeColor="text1" w:themeTint="F2"/>
         </w:rPr>
-        <w:t xml:space="preserve"> Create a file named “DockerFile” in both projects. Fill those files with the needed base images and dependencies based on the projects needs Document the process, check that output shows that both projects build </w:t>
-      </w:r>
-      <w:r>
-        <w:rPr>
-          <w:color w:val="0D0D0D" w:themeColor="text1" w:themeTint="F2"/>
-        </w:rPr>
-        <w:lastRenderedPageBreak/>
-        <w:t>properly, indicating that the base images and dependencies do not conflict with the projects.</w:t>
+        <w:t xml:space="preserve"> Create a file named “DockerFile” in both projects. Fill those files with the needed base images and dependencies based on the projects needs Document the process, check that output shows that both projects build properly, indicating that the base images and dependencies do not conflict with the projects.</w:t>
       </w:r>
     </w:p>
     <w:p>
@@ -4994,7 +5070,14 @@
         <w:rPr>
           <w:color w:val="0D0D0D" w:themeColor="text1" w:themeTint="F2"/>
         </w:rPr>
-        <w:t xml:space="preserve"> The selected SAST tool is successfully installed and integrated into the target projects.The SAST tool is configured with baseline rulesets appropriate to the project technology stack. Scan results are clearly visible and accessible in the VM. Identified security issues are categorized by severity. The SAST tool does not significantly increase the pipeline runtime beyond acceptable thresholds.Documentation is provided.Security policies and guidelines are updated to include SAST tool usage and handling of scan results.The SAST tool can scan all major components of the projects, including backend, frontend, and infrastructure code as applicable.</w:t>
+        <w:t xml:space="preserve"> The selected SAST tool is successfully installed and integrated into the target projects.The SAST tool is configured with baseline rulesets appropriate to the project technology stack. Scan results are clearly visible and accessible in the VM. Identified security issues are categorized by severity. The SAST tool does not significantly increase the pipeline runtime </w:t>
+      </w:r>
+      <w:r>
+        <w:rPr>
+          <w:color w:val="0D0D0D" w:themeColor="text1" w:themeTint="F2"/>
+        </w:rPr>
+        <w:lastRenderedPageBreak/>
+        <w:t>beyond acceptable thresholds.Documentation is provided.Security policies and guidelines are updated to include SAST tool usage and handling of scan results.The SAST tool can scan all major components of the projects, including backend, frontend, and infrastructure code as applicable.</w:t>
       </w:r>
     </w:p>
     <w:p>
@@ -5020,7 +5103,6 @@
           <w:bCs/>
           <w:color w:val="0D0D0D" w:themeColor="text1" w:themeTint="F2"/>
         </w:rPr>
-        <w:lastRenderedPageBreak/>
         <w:t>Accepted</w:t>
       </w:r>
       <w:r>
@@ -5334,7 +5416,6 @@
           <w:bCs/>
           <w:color w:val="0D0D0D" w:themeColor="text1" w:themeTint="F2"/>
         </w:rPr>
-        <w:lastRenderedPageBreak/>
         <w:t>AC:</w:t>
       </w:r>
       <w:r>
@@ -5729,7 +5810,6 @@
           <w:bCs/>
           <w:color w:val="0D0D0D" w:themeColor="text1" w:themeTint="F2"/>
         </w:rPr>
-        <w:lastRenderedPageBreak/>
         <w:t>AC:</w:t>
       </w:r>
       <w:r>
@@ -6028,7 +6108,14 @@
         <w:rPr>
           <w:color w:val="0D0D0D" w:themeColor="text1" w:themeTint="F2"/>
         </w:rPr>
-        <w:t xml:space="preserve"> The .gitlab-ci.yml file includes a DAST scanning job configured for the Juiceshop project. The DAST scan runs automatically on pipeline events such as pushes. The scan targets the correct application URL or environment (e.g., deployed Juiceshop instance). The DAST job completes successfully and reports vulnerabilities found in the web application. The scan results are integrated and visible in Gitlab artifacts. Documentation is updated to describe DAST integration, configuration, and interpreting scan results.</w:t>
+        <w:t xml:space="preserve"> The .gitlab-ci.yml file includes a DAST scanning job configured for the Juiceshop project. The DAST scan runs automatically on pipeline events such as pushes. The scan targets the correct application URL or environment (e.g., deployed Juiceshop instance). The DAST job completes successfully and reports vulnerabilities found in the web application. The scan results are integrated and visible in Gitlab artifacts. Documentation is </w:t>
+      </w:r>
+      <w:r>
+        <w:rPr>
+          <w:color w:val="0D0D0D" w:themeColor="text1" w:themeTint="F2"/>
+        </w:rPr>
+        <w:lastRenderedPageBreak/>
+        <w:t>updated to describe DAST integration, configuration, and interpreting scan results.</w:t>
       </w:r>
     </w:p>
     <w:p>
@@ -6077,7 +6164,6 @@
           <w:bCs/>
           <w:color w:val="0D0D0D" w:themeColor="text1" w:themeTint="F2"/>
         </w:rPr>
-        <w:lastRenderedPageBreak/>
         <w:t>AC:</w:t>
       </w:r>
       <w:r>
@@ -6495,6 +6581,7 @@
           <w:bCs/>
           <w:color w:val="0D0D0D" w:themeColor="text1" w:themeTint="F2"/>
         </w:rPr>
+        <w:lastRenderedPageBreak/>
         <w:t>Accepted:</w:t>
       </w:r>
       <w:r>
@@ -7088,14 +7175,7 @@
         <w:rPr>
           <w:color w:val="0D0D0D" w:themeColor="text1" w:themeTint="F2"/>
         </w:rPr>
-        <w:t xml:space="preserve">The report from the pipeline is reachable as a .json The artifacts are pulled successfully from the API of gitlab. the function of sast in the render.js can filter the report and organize it this is applicable for both the </w:t>
-      </w:r>
-      <w:r>
-        <w:rPr>
-          <w:color w:val="0D0D0D" w:themeColor="text1" w:themeTint="F2"/>
-        </w:rPr>
-        <w:lastRenderedPageBreak/>
-        <w:t>sast semgrep and the gitleaks each one of them has its own button to show it when clicked</w:t>
+        <w:t>The report from the pipeline is reachable as a .json The artifacts are pulled successfully from the API of gitlab. the function of sast in the render.js can filter the report and organize it this is applicable for both the sast semgrep and the gitleaks each one of them has its own button to show it when clicked</w:t>
       </w:r>
       <w:r>
         <w:rPr>
@@ -7922,7 +8002,6 @@
           <w:bCs/>
           <w:color w:val="0D0D0D" w:themeColor="text1" w:themeTint="F2"/>
         </w:rPr>
-        <w:lastRenderedPageBreak/>
         <w:t>Artifacts:</w:t>
       </w:r>
       <w:r>
@@ -8303,6 +8382,7 @@
           <w:color w:val="0D0D0D" w:themeColor="text1" w:themeTint="F2"/>
           <w:lang w:val="en-US"/>
         </w:rPr>
+        <w:lastRenderedPageBreak/>
         <w:t>Each job executes the specific security tool through its command using either the official docker image of the tool if exist, or the executable of the tool.</w:t>
       </w:r>
     </w:p>
@@ -8359,7 +8439,6 @@
           <w:color w:val="0D0D0D" w:themeColor="text1" w:themeTint="F2"/>
           <w:lang w:val="en-US"/>
         </w:rPr>
-        <w:lastRenderedPageBreak/>
         <w:t>Considering those</w:t>
       </w:r>
       <w:r>
@@ -8774,7 +8853,6 @@
           <w:color w:val="0D0D0D" w:themeColor="text1" w:themeTint="F2"/>
           <w:lang w:val="en-US"/>
         </w:rPr>
-        <w:lastRenderedPageBreak/>
         <w:t xml:space="preserve">They have been implemented using the stack chosen, electron, a </w:t>
       </w:r>
       <w:r>
@@ -9165,6 +9243,7 @@
         <w:rPr>
           <w:color w:val="0D0D0D" w:themeColor="text1" w:themeTint="F2"/>
         </w:rPr>
+        <w:lastRenderedPageBreak/>
         <w:t xml:space="preserve"> Human-machine interface</w:t>
       </w:r>
       <w:bookmarkEnd w:id="16"/>
@@ -9238,7 +9317,6 @@
           <w:sz w:val="20"/>
           <w:szCs w:val="20"/>
         </w:rPr>
-        <w:lastRenderedPageBreak/>
         <w:t>-Accessible layout</w:t>
       </w:r>
       <w:r>
@@ -9721,6 +9799,7 @@
               <w:rPr>
                 <w:lang w:val="en-US"/>
               </w:rPr>
+              <w:lastRenderedPageBreak/>
               <w:t xml:space="preserve">Functional correctness of the Vulnerability Dashboard </w:t>
             </w:r>
           </w:p>
@@ -9850,7 +9929,6 @@
           </w:tcPr>
           <w:p>
             <w:r>
-              <w:lastRenderedPageBreak/>
               <w:t>Test objective</w:t>
             </w:r>
           </w:p>
@@ -10538,6 +10616,7 @@
           </w:tcPr>
           <w:p>
             <w:r>
+              <w:lastRenderedPageBreak/>
               <w:t>Blocking</w:t>
             </w:r>
           </w:p>
@@ -10788,7 +10867,6 @@
         <w:rPr>
           <w:lang w:val="en-US"/>
         </w:rPr>
-        <w:lastRenderedPageBreak/>
         <w:t>The following templates are to be used in the acceptance procedure:</w:t>
       </w:r>
     </w:p>
@@ -11254,6 +11332,7 @@
           <w:sz w:val="20"/>
           <w:szCs w:val="20"/>
         </w:rPr>
+        <w:lastRenderedPageBreak/>
         <w:t>-Ensure pipeline for that tool completed successfully and artifacts are available.</w:t>
       </w:r>
     </w:p>
@@ -11324,7 +11403,6 @@
           <w:sz w:val="20"/>
           <w:szCs w:val="20"/>
         </w:rPr>
-        <w:lastRenderedPageBreak/>
         <w:t>This project implemented two complete CI/CD pipelines for:</w:t>
       </w:r>
     </w:p>
@@ -11807,6 +11885,7 @@
           <w:sz w:val="20"/>
           <w:szCs w:val="20"/>
         </w:rPr>
+        <w:lastRenderedPageBreak/>
         <w:t>Agile &amp; Teamwork:</w:t>
       </w:r>
     </w:p>
@@ -11929,7 +12008,6 @@
           <w:sz w:val="20"/>
           <w:szCs w:val="20"/>
         </w:rPr>
-        <w:lastRenderedPageBreak/>
         <w:t>Impact:</w:t>
       </w:r>
     </w:p>

</xml_diff>